<commit_message>
Fixed planning document layout
</commit_message>
<xml_diff>
--- a/Documents/Planning files/project planning document.docx
+++ b/Documents/Planning files/project planning document.docx
@@ -786,8 +786,6 @@
           <w:r>
             <w:t>Contents</w:t>
           </w:r>
-          <w:bookmarkStart w:id="0" w:name="_GoBack"/>
-          <w:bookmarkEnd w:id="0"/>
         </w:p>
         <w:p>
           <w:pPr>
@@ -857,7 +855,7 @@
                 <w:noProof/>
                 <w:webHidden/>
               </w:rPr>
-              <w:t>2</w:t>
+              <w:t>0</w:t>
             </w:r>
             <w:r>
               <w:rPr>
@@ -927,7 +925,7 @@
                 <w:noProof/>
                 <w:webHidden/>
               </w:rPr>
-              <w:t>2</w:t>
+              <w:t>0</w:t>
             </w:r>
             <w:r>
               <w:rPr>
@@ -1009,7 +1007,7 @@
                 <w:noProof/>
                 <w:webHidden/>
               </w:rPr>
-              <w:t>2</w:t>
+              <w:t>0</w:t>
             </w:r>
             <w:r>
               <w:rPr>
@@ -1095,7 +1093,7 @@
                 <w:noProof/>
                 <w:webHidden/>
               </w:rPr>
-              <w:t>2</w:t>
+              <w:t>0</w:t>
             </w:r>
             <w:r>
               <w:rPr>
@@ -1181,7 +1179,7 @@
                 <w:noProof/>
                 <w:webHidden/>
               </w:rPr>
-              <w:t>3</w:t>
+              <w:t>0</w:t>
             </w:r>
             <w:r>
               <w:rPr>
@@ -1267,7 +1265,7 @@
                 <w:noProof/>
                 <w:webHidden/>
               </w:rPr>
-              <w:t>3</w:t>
+              <w:t>0</w:t>
             </w:r>
             <w:r>
               <w:rPr>
@@ -1353,7 +1351,7 @@
                 <w:noProof/>
                 <w:webHidden/>
               </w:rPr>
-              <w:t>3</w:t>
+              <w:t>1</w:t>
             </w:r>
             <w:r>
               <w:rPr>
@@ -1435,7 +1433,7 @@
                 <w:noProof/>
                 <w:webHidden/>
               </w:rPr>
-              <w:t>4</w:t>
+              <w:t>1</w:t>
             </w:r>
             <w:r>
               <w:rPr>
@@ -1521,7 +1519,7 @@
                 <w:noProof/>
                 <w:webHidden/>
               </w:rPr>
-              <w:t>4</w:t>
+              <w:t>1</w:t>
             </w:r>
             <w:r>
               <w:rPr>
@@ -1607,7 +1605,7 @@
                 <w:noProof/>
                 <w:webHidden/>
               </w:rPr>
-              <w:t>4</w:t>
+              <w:t>1</w:t>
             </w:r>
             <w:r>
               <w:rPr>
@@ -1693,7 +1691,7 @@
                 <w:noProof/>
                 <w:webHidden/>
               </w:rPr>
-              <w:t>4</w:t>
+              <w:t>1</w:t>
             </w:r>
             <w:r>
               <w:rPr>
@@ -1779,7 +1777,7 @@
                 <w:noProof/>
                 <w:webHidden/>
               </w:rPr>
-              <w:t>4</w:t>
+              <w:t>2</w:t>
             </w:r>
             <w:r>
               <w:rPr>
@@ -1865,7 +1863,7 @@
                 <w:noProof/>
                 <w:webHidden/>
               </w:rPr>
-              <w:t>5</w:t>
+              <w:t>2</w:t>
             </w:r>
             <w:r>
               <w:rPr>
@@ -1951,7 +1949,7 @@
                 <w:noProof/>
                 <w:webHidden/>
               </w:rPr>
-              <w:t>5</w:t>
+              <w:t>2</w:t>
             </w:r>
             <w:r>
               <w:rPr>
@@ -2037,7 +2035,7 @@
                 <w:noProof/>
                 <w:webHidden/>
               </w:rPr>
-              <w:t>5</w:t>
+              <w:t>2</w:t>
             </w:r>
             <w:r>
               <w:rPr>
@@ -2123,7 +2121,7 @@
                 <w:noProof/>
                 <w:webHidden/>
               </w:rPr>
-              <w:t>5</w:t>
+              <w:t>3</w:t>
             </w:r>
             <w:r>
               <w:rPr>
@@ -2205,7 +2203,7 @@
                 <w:noProof/>
                 <w:webHidden/>
               </w:rPr>
-              <w:t>6</w:t>
+              <w:t>3</w:t>
             </w:r>
             <w:r>
               <w:rPr>
@@ -2291,7 +2289,7 @@
                 <w:noProof/>
                 <w:webHidden/>
               </w:rPr>
-              <w:t>6</w:t>
+              <w:t>3</w:t>
             </w:r>
             <w:r>
               <w:rPr>
@@ -2377,7 +2375,7 @@
                 <w:noProof/>
                 <w:webHidden/>
               </w:rPr>
-              <w:t>6</w:t>
+              <w:t>3</w:t>
             </w:r>
             <w:r>
               <w:rPr>
@@ -2463,7 +2461,7 @@
                 <w:noProof/>
                 <w:webHidden/>
               </w:rPr>
-              <w:t>6</w:t>
+              <w:t>4</w:t>
             </w:r>
             <w:r>
               <w:rPr>
@@ -2549,7 +2547,7 @@
                 <w:noProof/>
                 <w:webHidden/>
               </w:rPr>
-              <w:t>6</w:t>
+              <w:t>4</w:t>
             </w:r>
             <w:r>
               <w:rPr>
@@ -2635,7 +2633,7 @@
                 <w:noProof/>
                 <w:webHidden/>
               </w:rPr>
-              <w:t>7</w:t>
+              <w:t>4</w:t>
             </w:r>
             <w:r>
               <w:rPr>
@@ -2717,7 +2715,7 @@
                 <w:noProof/>
                 <w:webHidden/>
               </w:rPr>
-              <w:t>7</w:t>
+              <w:t>4</w:t>
             </w:r>
             <w:r>
               <w:rPr>
@@ -2803,7 +2801,7 @@
                 <w:noProof/>
                 <w:webHidden/>
               </w:rPr>
-              <w:t>7</w:t>
+              <w:t>4</w:t>
             </w:r>
             <w:r>
               <w:rPr>
@@ -2889,7 +2887,7 @@
                 <w:noProof/>
                 <w:webHidden/>
               </w:rPr>
-              <w:t>7</w:t>
+              <w:t>4</w:t>
             </w:r>
             <w:r>
               <w:rPr>
@@ -2975,7 +2973,7 @@
                 <w:noProof/>
                 <w:webHidden/>
               </w:rPr>
-              <w:t>7</w:t>
+              <w:t>5</w:t>
             </w:r>
             <w:r>
               <w:rPr>
@@ -3061,7 +3059,7 @@
                 <w:noProof/>
                 <w:webHidden/>
               </w:rPr>
-              <w:t>8</w:t>
+              <w:t>5</w:t>
             </w:r>
             <w:r>
               <w:rPr>
@@ -3151,20 +3149,16 @@
           <w:ilvl w:val="0"/>
           <w:numId w:val="0"/>
         </w:numPr>
-      </w:pPr>
-    </w:p>
-    <w:p>
-      <w:pPr>
-        <w:rPr>
-          <w:rFonts w:asciiTheme="majorHAnsi" w:eastAsiaTheme="majorEastAsia" w:hAnsiTheme="majorHAnsi" w:cstheme="majorBidi"/>
-          <w:color w:val="2E74B5" w:themeColor="accent1" w:themeShade="BF"/>
-          <w:sz w:val="32"/>
-          <w:szCs w:val="32"/>
-        </w:rPr>
-      </w:pPr>
-      <w:r>
-        <w:br w:type="page"/>
-      </w:r>
+        <w:sectPr>
+          <w:footerReference w:type="default" r:id="rId11"/>
+          <w:pgSz w:w="11906" w:h="16838" w:code="9"/>
+          <w:pgMar w:top="1440" w:right="1440" w:bottom="1440" w:left="1440" w:header="708" w:footer="708" w:gutter="0"/>
+          <w:pgNumType w:start="0"/>
+          <w:cols w:space="708"/>
+          <w:titlePg/>
+          <w:docGrid w:linePitch="360"/>
+        </w:sectPr>
+      </w:pPr>
     </w:p>
     <w:p>
       <w:pPr>
@@ -3174,12 +3168,12 @@
           <w:numId w:val="0"/>
         </w:numPr>
       </w:pPr>
-      <w:bookmarkStart w:id="1" w:name="_Toc457920143"/>
+      <w:bookmarkStart w:id="0" w:name="_Toc457920143"/>
       <w:r>
         <w:lastRenderedPageBreak/>
         <w:t>Work Breakdown Structure</w:t>
       </w:r>
-      <w:bookmarkEnd w:id="1"/>
+      <w:bookmarkEnd w:id="0"/>
     </w:p>
     <w:p/>
     <w:p>
@@ -3192,13 +3186,13 @@
           <wp:anchor distT="0" distB="0" distL="114300" distR="114300" simplePos="0" relativeHeight="251663360" behindDoc="0" locked="0" layoutInCell="1" allowOverlap="1" wp14:anchorId="68C92258" wp14:editId="0737744C">
             <wp:simplePos x="0" y="0"/>
             <wp:positionH relativeFrom="margin">
-              <wp:posOffset>-478790</wp:posOffset>
+              <wp:align>center</wp:align>
             </wp:positionH>
             <wp:positionV relativeFrom="paragraph">
-              <wp:posOffset>180340</wp:posOffset>
+              <wp:posOffset>189865</wp:posOffset>
             </wp:positionV>
-            <wp:extent cx="9744075" cy="6560185"/>
-            <wp:effectExtent l="0" t="0" r="9525" b="0"/>
+            <wp:extent cx="11315700" cy="7618095"/>
+            <wp:effectExtent l="0" t="0" r="0" b="1905"/>
             <wp:wrapTopAndBottom/>
             <wp:docPr id="1" name="Picture 1"/>
             <wp:cNvGraphicFramePr>
@@ -3212,7 +3206,7 @@
                     <pic:cNvPicPr/>
                   </pic:nvPicPr>
                   <pic:blipFill rotWithShape="1">
-                    <a:blip r:embed="rId11">
+                    <a:blip r:embed="rId12">
                       <a:extLst>
                         <a:ext uri="{28A0092B-C50C-407E-A947-70E740481C1C}">
                           <a14:useLocalDpi xmlns:a14="http://schemas.microsoft.com/office/drawing/2010/main" val="0"/>
@@ -3225,7 +3219,7 @@
                   <pic:spPr bwMode="auto">
                     <a:xfrm>
                       <a:off x="0" y="0"/>
-                      <a:ext cx="9744075" cy="6560185"/>
+                      <a:ext cx="11315700" cy="7618095"/>
                     </a:xfrm>
                     <a:prstGeom prst="rect">
                       <a:avLst/>
@@ -3256,21 +3250,44 @@
       <w:pPr>
         <w:pStyle w:val="Heading1"/>
       </w:pPr>
-      <w:bookmarkStart w:id="2" w:name="_Toc457920144"/>
+      <w:bookmarkStart w:id="1" w:name="_Toc457920144"/>
+    </w:p>
+    <w:p>
+      <w:pPr>
+        <w:pStyle w:val="Heading1"/>
+        <w:sectPr>
+          <w:pgSz w:w="23808" w:h="16840" w:orient="landscape" w:code="8"/>
+          <w:pgMar w:top="1440" w:right="1440" w:bottom="1440" w:left="1440" w:header="709" w:footer="709" w:gutter="0"/>
+          <w:pgNumType w:start="0"/>
+          <w:cols w:space="708"/>
+          <w:titlePg/>
+          <w:docGrid w:linePitch="360"/>
+        </w:sectPr>
+      </w:pPr>
+    </w:p>
+    <w:p>
+      <w:pPr>
+        <w:pStyle w:val="Heading1"/>
+      </w:pPr>
+    </w:p>
+    <w:p>
+      <w:pPr>
+        <w:pStyle w:val="Heading1"/>
+      </w:pPr>
       <w:r>
         <w:t>List of Tasks</w:t>
       </w:r>
+      <w:bookmarkEnd w:id="1"/>
+    </w:p>
+    <w:p>
+      <w:pPr>
+        <w:pStyle w:val="Heading2"/>
+      </w:pPr>
+      <w:bookmarkStart w:id="2" w:name="_Toc457920145"/>
+      <w:r>
+        <w:t>Analysis and Design</w:t>
+      </w:r>
       <w:bookmarkEnd w:id="2"/>
-    </w:p>
-    <w:p>
-      <w:pPr>
-        <w:pStyle w:val="Heading2"/>
-      </w:pPr>
-      <w:bookmarkStart w:id="3" w:name="_Toc457920145"/>
-      <w:r>
-        <w:t>Analysis and Design</w:t>
-      </w:r>
-      <w:bookmarkEnd w:id="3"/>
     </w:p>
     <w:p>
       <w:pPr>
@@ -3280,11 +3297,11 @@
           <w:numId w:val="23"/>
         </w:numPr>
       </w:pPr>
-      <w:bookmarkStart w:id="4" w:name="_Toc457920146"/>
+      <w:bookmarkStart w:id="3" w:name="_Toc457920146"/>
       <w:r>
         <w:t>Code layout/structure developed</w:t>
       </w:r>
-      <w:bookmarkEnd w:id="4"/>
+      <w:bookmarkEnd w:id="3"/>
     </w:p>
     <w:p>
       <w:pPr>
@@ -3305,7 +3322,6 @@
         </w:numPr>
       </w:pPr>
       <w:r>
-        <w:lastRenderedPageBreak/>
         <w:t xml:space="preserve">Time: 1 days </w:t>
       </w:r>
     </w:p>
@@ -3335,11 +3351,11 @@
       <w:pPr>
         <w:pStyle w:val="Heading3"/>
       </w:pPr>
-      <w:bookmarkStart w:id="5" w:name="_Toc457920147"/>
+      <w:bookmarkStart w:id="4" w:name="_Toc457920147"/>
       <w:r>
         <w:t>Software architecture designed</w:t>
       </w:r>
-      <w:bookmarkEnd w:id="5"/>
+      <w:bookmarkEnd w:id="4"/>
     </w:p>
     <w:p>
       <w:pPr>
@@ -3410,11 +3426,11 @@
       <w:pPr>
         <w:pStyle w:val="Heading3"/>
       </w:pPr>
-      <w:bookmarkStart w:id="6" w:name="_Toc457920148"/>
+      <w:bookmarkStart w:id="5" w:name="_Toc457920148"/>
       <w:r>
         <w:t>Project plan created (10 days)</w:t>
       </w:r>
-      <w:bookmarkEnd w:id="6"/>
+      <w:bookmarkEnd w:id="5"/>
     </w:p>
     <w:p>
       <w:pPr>
@@ -3523,11 +3539,12 @@
       <w:pPr>
         <w:pStyle w:val="Heading3"/>
       </w:pPr>
-      <w:bookmarkStart w:id="7" w:name="_Toc457920149"/>
-      <w:r>
+      <w:bookmarkStart w:id="6" w:name="_Toc457920149"/>
+      <w:r>
+        <w:lastRenderedPageBreak/>
         <w:t>Iterative development plan created</w:t>
       </w:r>
-      <w:bookmarkEnd w:id="7"/>
+      <w:bookmarkEnd w:id="6"/>
     </w:p>
     <w:p>
       <w:pPr>
@@ -3565,7 +3582,6 @@
         </w:numPr>
       </w:pPr>
       <w:r>
-        <w:lastRenderedPageBreak/>
         <w:t>Resources: 2 people will be working on this in parallel to repository documentary. We will be using Trello as a mean to organize our tasks for agile development</w:t>
       </w:r>
     </w:p>
@@ -3590,21 +3606,21 @@
       <w:pPr>
         <w:pStyle w:val="Heading2"/>
       </w:pPr>
-      <w:bookmarkStart w:id="8" w:name="_Toc457920150"/>
+      <w:bookmarkStart w:id="7" w:name="_Toc457920150"/>
       <w:r>
         <w:t>Code</w:t>
       </w:r>
+      <w:bookmarkEnd w:id="7"/>
+    </w:p>
+    <w:p>
+      <w:pPr>
+        <w:pStyle w:val="Heading3"/>
+      </w:pPr>
+      <w:bookmarkStart w:id="8" w:name="_Toc457920151"/>
+      <w:r>
+        <w:t>.dot file read as input</w:t>
+      </w:r>
       <w:bookmarkEnd w:id="8"/>
-    </w:p>
-    <w:p>
-      <w:pPr>
-        <w:pStyle w:val="Heading3"/>
-      </w:pPr>
-      <w:bookmarkStart w:id="9" w:name="_Toc457920151"/>
-      <w:r>
-        <w:t>.dot file read as input</w:t>
-      </w:r>
-      <w:bookmarkEnd w:id="9"/>
     </w:p>
     <w:p>
       <w:pPr>
@@ -3660,11 +3676,11 @@
       <w:pPr>
         <w:pStyle w:val="Heading3"/>
       </w:pPr>
-      <w:bookmarkStart w:id="10" w:name="_Toc457920152"/>
+      <w:bookmarkStart w:id="9" w:name="_Toc457920152"/>
       <w:r>
         <w:t>Options read as input from user (Final Milestone)</w:t>
       </w:r>
-      <w:bookmarkEnd w:id="10"/>
+      <w:bookmarkEnd w:id="9"/>
     </w:p>
     <w:p>
       <w:pPr>
@@ -3720,11 +3736,11 @@
       <w:pPr>
         <w:pStyle w:val="Heading3"/>
       </w:pPr>
-      <w:bookmarkStart w:id="11" w:name="_Toc457920153"/>
+      <w:bookmarkStart w:id="10" w:name="_Toc457920153"/>
       <w:r>
         <w:t>Input data converted into a DAG</w:t>
       </w:r>
-      <w:bookmarkEnd w:id="11"/>
+      <w:bookmarkEnd w:id="10"/>
     </w:p>
     <w:p>
       <w:pPr>
@@ -3780,11 +3796,12 @@
       <w:pPr>
         <w:pStyle w:val="Heading3"/>
       </w:pPr>
-      <w:bookmarkStart w:id="12" w:name="_Toc457920154"/>
-      <w:r>
+      <w:bookmarkStart w:id="11" w:name="_Toc457920154"/>
+      <w:r>
+        <w:lastRenderedPageBreak/>
         <w:t>Output displayed</w:t>
       </w:r>
-      <w:bookmarkEnd w:id="12"/>
+      <w:bookmarkEnd w:id="11"/>
     </w:p>
     <w:p>
       <w:pPr>
@@ -3846,12 +3863,11 @@
       <w:pPr>
         <w:pStyle w:val="Heading3"/>
       </w:pPr>
-      <w:bookmarkStart w:id="13" w:name="_Toc457920155"/>
-      <w:r>
-        <w:lastRenderedPageBreak/>
+      <w:bookmarkStart w:id="12" w:name="_Toc457920155"/>
+      <w:r>
         <w:t>Algorithm implemented (First and Final Milestone)</w:t>
       </w:r>
-      <w:bookmarkEnd w:id="13"/>
+      <w:bookmarkEnd w:id="12"/>
     </w:p>
     <w:p>
       <w:pPr>
@@ -3907,11 +3923,11 @@
       <w:pPr>
         <w:pStyle w:val="Heading3"/>
       </w:pPr>
-      <w:bookmarkStart w:id="14" w:name="_Toc457920156"/>
+      <w:bookmarkStart w:id="13" w:name="_Toc457920156"/>
       <w:r>
         <w:t>Visualization implemented (Final Milestone)</w:t>
       </w:r>
-      <w:bookmarkEnd w:id="14"/>
+      <w:bookmarkEnd w:id="13"/>
     </w:p>
     <w:p>
       <w:pPr>
@@ -3961,11 +3977,11 @@
       <w:pPr>
         <w:pStyle w:val="Heading3"/>
       </w:pPr>
-      <w:bookmarkStart w:id="15" w:name="_Toc457920157"/>
+      <w:bookmarkStart w:id="14" w:name="_Toc457920157"/>
       <w:r>
         <w:t>Algorithm parallelized (Final Milestone)</w:t>
       </w:r>
-      <w:bookmarkEnd w:id="15"/>
+      <w:bookmarkEnd w:id="14"/>
     </w:p>
     <w:p>
       <w:pPr>
@@ -3997,6 +4013,7 @@
         </w:numPr>
       </w:pPr>
       <w:r>
+        <w:lastRenderedPageBreak/>
         <w:t>Resources: 2 people to 3 people since this is potentially a difficult task, pair programming will most likely be used. This task will be done in parallel with the visualisation part.</w:t>
       </w:r>
     </w:p>
@@ -4015,7 +4032,7 @@
       <w:pPr>
         <w:pStyle w:val="Heading3"/>
       </w:pPr>
-      <w:bookmarkStart w:id="16" w:name="_Toc457920158"/>
+      <w:bookmarkStart w:id="15" w:name="_Toc457920158"/>
       <w:r>
         <w:t>Code documented (</w:t>
       </w:r>
@@ -4025,7 +4042,7 @@
       <w:r>
         <w:t xml:space="preserve"> Milestone and Final Milestone)</w:t>
       </w:r>
-      <w:bookmarkEnd w:id="16"/>
+      <w:bookmarkEnd w:id="15"/>
     </w:p>
     <w:p>
       <w:pPr>
@@ -4035,11 +4052,7 @@
         </w:numPr>
       </w:pPr>
       <w:r>
-        <w:t xml:space="preserve">Documenting the code on the whole software architecture. Ensuring that all team members follow the same conventions. Any complex sections should be commented, and larger, simpler sections have comments illustrating </w:t>
-      </w:r>
-      <w:r>
-        <w:lastRenderedPageBreak/>
-        <w:t xml:space="preserve">what they do. All classes and methods need to have formal </w:t>
+        <w:t xml:space="preserve">Documenting the code on the whole software architecture. Ensuring that all team members follow the same conventions. Any complex sections should be commented, and larger, simpler sections have comments illustrating what they do. All classes and methods need to have formal </w:t>
       </w:r>
       <w:r>
         <w:t>Javadoc</w:t>
@@ -4085,24 +4098,24 @@
       <w:pPr>
         <w:pStyle w:val="Heading2"/>
       </w:pPr>
-      <w:bookmarkStart w:id="17" w:name="_Toc457920159"/>
+      <w:bookmarkStart w:id="16" w:name="_Toc457920159"/>
       <w:r>
         <w:t>Testing and Bug Fixes</w:t>
       </w:r>
+      <w:bookmarkEnd w:id="16"/>
+      <w:r>
+        <w:t xml:space="preserve"> </w:t>
+      </w:r>
+    </w:p>
+    <w:p>
+      <w:pPr>
+        <w:pStyle w:val="Heading3"/>
+      </w:pPr>
+      <w:bookmarkStart w:id="17" w:name="_Toc457920160"/>
+      <w:r>
+        <w:t>Valid Schedule assessed (First milestone)</w:t>
+      </w:r>
       <w:bookmarkEnd w:id="17"/>
-      <w:r>
-        <w:t xml:space="preserve"> </w:t>
-      </w:r>
-    </w:p>
-    <w:p>
-      <w:pPr>
-        <w:pStyle w:val="Heading3"/>
-      </w:pPr>
-      <w:bookmarkStart w:id="18" w:name="_Toc457920160"/>
-      <w:r>
-        <w:t>Valid Schedule assessed (First milestone)</w:t>
-      </w:r>
-      <w:bookmarkEnd w:id="18"/>
     </w:p>
     <w:p>
       <w:pPr>
@@ -4170,11 +4183,11 @@
       <w:pPr>
         <w:pStyle w:val="Heading3"/>
       </w:pPr>
-      <w:bookmarkStart w:id="19" w:name="_Toc457920161"/>
+      <w:bookmarkStart w:id="18" w:name="_Toc457920161"/>
       <w:r>
         <w:t>Optimal schedule assessed (Final Milestone)</w:t>
       </w:r>
-      <w:bookmarkEnd w:id="19"/>
+      <w:bookmarkEnd w:id="18"/>
     </w:p>
     <w:p>
       <w:pPr>
@@ -4242,11 +4255,12 @@
       <w:pPr>
         <w:pStyle w:val="Heading3"/>
       </w:pPr>
-      <w:bookmarkStart w:id="20" w:name="_Toc457920162"/>
-      <w:r>
+      <w:bookmarkStart w:id="19" w:name="_Toc457920162"/>
+      <w:r>
+        <w:lastRenderedPageBreak/>
         <w:t>Sequential speed tested and optimized (Final Milestone)</w:t>
       </w:r>
-      <w:bookmarkEnd w:id="20"/>
+      <w:bookmarkEnd w:id="19"/>
     </w:p>
     <w:p>
       <w:pPr>
@@ -4302,11 +4316,11 @@
       <w:pPr>
         <w:pStyle w:val="Heading3"/>
       </w:pPr>
-      <w:bookmarkStart w:id="21" w:name="_Toc457920163"/>
+      <w:bookmarkStart w:id="20" w:name="_Toc457920163"/>
       <w:r>
         <w:t>Parallelization speed tested and optimized (Final Milestone)</w:t>
       </w:r>
-      <w:bookmarkEnd w:id="21"/>
+      <w:bookmarkEnd w:id="20"/>
     </w:p>
     <w:p>
       <w:pPr>
@@ -4333,7 +4347,6 @@
         <w:rPr>
           <w:bCs/>
         </w:rPr>
-        <w:lastRenderedPageBreak/>
         <w:t>Time: 2 day</w:t>
       </w:r>
     </w:p>
@@ -4363,11 +4376,11 @@
       <w:pPr>
         <w:pStyle w:val="Heading3"/>
       </w:pPr>
-      <w:bookmarkStart w:id="22" w:name="_Toc457920164"/>
+      <w:bookmarkStart w:id="21" w:name="_Toc457920164"/>
       <w:r>
         <w:t>Live visualization tested</w:t>
       </w:r>
-      <w:bookmarkEnd w:id="22"/>
+      <w:bookmarkEnd w:id="21"/>
     </w:p>
     <w:p>
       <w:pPr>
@@ -4423,24 +4436,24 @@
       <w:pPr>
         <w:pStyle w:val="Heading2"/>
       </w:pPr>
-      <w:bookmarkStart w:id="23" w:name="_Toc457920165"/>
+      <w:bookmarkStart w:id="22" w:name="_Toc457920165"/>
       <w:r>
         <w:t>Project Management</w:t>
       </w:r>
+      <w:bookmarkEnd w:id="22"/>
+    </w:p>
+    <w:p>
+      <w:pPr>
+        <w:pStyle w:val="Heading3"/>
+      </w:pPr>
+      <w:bookmarkStart w:id="23" w:name="_Toc457920166"/>
+      <w:r>
+        <w:t>GitHub</w:t>
+      </w:r>
+      <w:r>
+        <w:t xml:space="preserve"> repository initialized</w:t>
+      </w:r>
       <w:bookmarkEnd w:id="23"/>
-    </w:p>
-    <w:p>
-      <w:pPr>
-        <w:pStyle w:val="Heading3"/>
-      </w:pPr>
-      <w:bookmarkStart w:id="24" w:name="_Toc457920166"/>
-      <w:r>
-        <w:t>GitHub</w:t>
-      </w:r>
-      <w:r>
-        <w:t xml:space="preserve"> repository initialized</w:t>
-      </w:r>
-      <w:bookmarkEnd w:id="24"/>
     </w:p>
     <w:p>
       <w:pPr>
@@ -4496,11 +4509,11 @@
       <w:pPr>
         <w:pStyle w:val="Heading3"/>
       </w:pPr>
-      <w:bookmarkStart w:id="25" w:name="_Toc457920167"/>
+      <w:bookmarkStart w:id="24" w:name="_Toc457920167"/>
       <w:r>
         <w:t>Repository documented</w:t>
       </w:r>
-      <w:bookmarkEnd w:id="25"/>
+      <w:bookmarkEnd w:id="24"/>
     </w:p>
     <w:p>
       <w:pPr>
@@ -4555,6 +4568,7 @@
         </w:numPr>
       </w:pPr>
       <w:r>
+        <w:lastRenderedPageBreak/>
         <w:t xml:space="preserve">Dependencies: Must be done after </w:t>
       </w:r>
       <w:r>
@@ -4568,11 +4582,11 @@
       <w:pPr>
         <w:pStyle w:val="Heading3"/>
       </w:pPr>
-      <w:bookmarkStart w:id="26" w:name="_Toc457920168"/>
+      <w:bookmarkStart w:id="25" w:name="_Toc457920168"/>
       <w:r>
         <w:t>Team report created</w:t>
       </w:r>
-      <w:bookmarkEnd w:id="26"/>
+      <w:bookmarkEnd w:id="25"/>
     </w:p>
     <w:p>
       <w:pPr>
@@ -4628,12 +4642,11 @@
       <w:pPr>
         <w:pStyle w:val="Heading3"/>
       </w:pPr>
-      <w:bookmarkStart w:id="27" w:name="_Toc457920169"/>
-      <w:r>
-        <w:lastRenderedPageBreak/>
+      <w:bookmarkStart w:id="26" w:name="_Toc457920169"/>
+      <w:r>
         <w:t>Individual peer evaluation completed</w:t>
       </w:r>
-      <w:bookmarkEnd w:id="27"/>
+      <w:bookmarkEnd w:id="26"/>
     </w:p>
     <w:p>
       <w:pPr>
@@ -4693,9 +4706,8 @@
     <w:p>
       <w:pPr>
         <w:sectPr>
-          <w:footerReference w:type="default" r:id="rId12"/>
-          <w:pgSz w:w="11906" w:h="16838" w:code="9"/>
-          <w:pgMar w:top="1440" w:right="1440" w:bottom="1440" w:left="1440" w:header="708" w:footer="708" w:gutter="0"/>
+          <w:pgSz w:w="11907" w:h="16840" w:code="9"/>
+          <w:pgMar w:top="1440" w:right="1440" w:bottom="1440" w:left="1440" w:header="709" w:footer="709" w:gutter="0"/>
           <w:pgNumType w:start="0"/>
           <w:cols w:space="708"/>
           <w:titlePg/>
@@ -4707,21 +4719,27 @@
     <w:p>
       <w:pPr>
         <w:pStyle w:val="Heading1"/>
-      </w:pPr>
-      <w:bookmarkStart w:id="28" w:name="_Toc457920170"/>
+        <w:sectPr>
+          <w:pgSz w:w="16840" w:h="23808" w:code="8"/>
+          <w:pgMar w:top="1440" w:right="1440" w:bottom="1440" w:left="1440" w:header="709" w:footer="709" w:gutter="0"/>
+          <w:pgNumType w:start="0"/>
+          <w:cols w:space="708"/>
+          <w:titlePg/>
+          <w:docGrid w:linePitch="360"/>
+        </w:sectPr>
+      </w:pPr>
+      <w:bookmarkStart w:id="27" w:name="_Toc457920170"/>
       <w:r>
         <w:t>Project Network</w:t>
       </w:r>
-      <w:bookmarkEnd w:id="28"/>
-    </w:p>
-    <w:p>
+      <w:bookmarkEnd w:id="27"/>
       <w:r>
         <w:rPr>
           <w:noProof/>
           <w:lang w:eastAsia="en-NZ"/>
         </w:rPr>
         <w:drawing>
-          <wp:anchor distT="0" distB="0" distL="114300" distR="114300" simplePos="0" relativeHeight="251664384" behindDoc="0" locked="0" layoutInCell="1" allowOverlap="1" wp14:anchorId="7575316B" wp14:editId="2BF5BD59">
+          <wp:anchor distT="0" distB="0" distL="114300" distR="114300" simplePos="0" relativeHeight="251664384" behindDoc="0" locked="0" layoutInCell="1" allowOverlap="1" wp14:anchorId="6F598D80" wp14:editId="5996521F">
             <wp:simplePos x="0" y="0"/>
             <wp:positionH relativeFrom="margin">
               <wp:align>center</wp:align>
@@ -4786,8 +4804,20 @@
     </w:p>
     <w:p>
       <w:pPr>
+        <w:pStyle w:val="Heading1"/>
+      </w:pPr>
+      <w:r>
+        <w:lastRenderedPageBreak/>
+        <w:t>Critical Path</w:t>
+      </w:r>
+    </w:p>
+    <w:p>
+      <w:pPr>
+        <w:tabs>
+          <w:tab w:val="left" w:pos="3869"/>
+        </w:tabs>
         <w:sectPr>
-          <w:pgSz w:w="16840" w:h="23808" w:code="8"/>
+          <w:pgSz w:w="11907" w:h="16840" w:code="9"/>
           <w:pgMar w:top="1440" w:right="1440" w:bottom="1440" w:left="1440" w:header="709" w:footer="709" w:gutter="0"/>
           <w:pgNumType w:start="0"/>
           <w:cols w:space="708"/>
@@ -4795,17 +4825,22 @@
           <w:docGrid w:linePitch="360"/>
         </w:sectPr>
       </w:pPr>
+      <w:r>
+        <w:tab/>
+      </w:r>
     </w:p>
     <w:p/>
     <w:p>
       <w:pPr>
         <w:pStyle w:val="Heading1"/>
       </w:pPr>
-      <w:bookmarkStart w:id="29" w:name="_Toc457920171"/>
+      <w:bookmarkStart w:id="28" w:name="_Toc457920171"/>
+      <w:bookmarkStart w:id="29" w:name="_GoBack"/>
+      <w:bookmarkEnd w:id="29"/>
       <w:r>
         <w:t>Gantt Chart</w:t>
       </w:r>
-      <w:bookmarkEnd w:id="29"/>
+      <w:bookmarkEnd w:id="28"/>
     </w:p>
     <w:p/>
     <w:p>
@@ -4816,8 +4851,8 @@
         </w:rPr>
         <w:drawing>
           <wp:inline distT="0" distB="0" distL="0" distR="0" wp14:anchorId="4C0B6A3D" wp14:editId="6CF77C53">
-            <wp:extent cx="13391787" cy="6059606"/>
-            <wp:effectExtent l="0" t="0" r="635" b="0"/>
+            <wp:extent cx="13589487" cy="6428096"/>
+            <wp:effectExtent l="0" t="0" r="0" b="0"/>
             <wp:docPr id="4" name="Picture 4"/>
             <wp:cNvGraphicFramePr>
               <a:graphicFrameLocks xmlns:a="http://schemas.openxmlformats.org/drawingml/2006/main" noChangeAspect="1"/>
@@ -4844,7 +4879,7 @@
                   <pic:spPr>
                     <a:xfrm>
                       <a:off x="0" y="0"/>
-                      <a:ext cx="13421136" cy="6072886"/>
+                      <a:ext cx="13661074" cy="6461958"/>
                     </a:xfrm>
                     <a:prstGeom prst="rect">
                       <a:avLst/>
@@ -4928,7 +4963,7 @@
           <w:rPr>
             <w:noProof/>
           </w:rPr>
-          <w:t>1</w:t>
+          <w:t>5</w:t>
         </w:r>
         <w:r>
           <w:rPr>
@@ -8353,7 +8388,7 @@
 </file>
 
 <file path=customXml/itemProps2.xml><?xml version="1.0" encoding="utf-8"?>
-<ds:datastoreItem xmlns:ds="http://schemas.openxmlformats.org/officeDocument/2006/customXml" ds:itemID="{F88EA5A8-6C87-4704-BD71-53CBAA22B2C0}">
+<ds:datastoreItem xmlns:ds="http://schemas.openxmlformats.org/officeDocument/2006/customXml" ds:itemID="{A75025A2-4B4E-4841-9810-883C0454A078}">
   <ds:schemaRefs>
     <ds:schemaRef ds:uri="http://schemas.openxmlformats.org/officeDocument/2006/bibliography"/>
   </ds:schemaRefs>

</xml_diff>